<commit_message>
fix table version workgroup report
</commit_message>
<xml_diff>
--- a/reports/Workgroup Report.docx
+++ b/reports/Workgroup Report.docx
@@ -4941,20 +4941,18 @@
             <w:br w:type="page"/>
           </w:r>
         </w:p>
-        <w:bookmarkStart w:id="2" w:name="_GoBack" w:displacedByCustomXml="next"/>
-        <w:bookmarkEnd w:id="2" w:displacedByCustomXml="next"/>
       </w:sdtContent>
     </w:sdt>
     <w:p>
       <w:pPr>
         <w:pStyle w:val="Ttulo1"/>
       </w:pPr>
-      <w:bookmarkStart w:id="3" w:name="_Toc117445860"/>
+      <w:bookmarkStart w:id="2" w:name="_Toc117445860"/>
       <w:r>
         <w:lastRenderedPageBreak/>
         <w:t>Resumen</w:t>
       </w:r>
-      <w:bookmarkEnd w:id="3"/>
+      <w:bookmarkEnd w:id="2"/>
     </w:p>
     <w:p>
       <w:pPr>
@@ -5017,12 +5015,12 @@
       <w:pPr>
         <w:pStyle w:val="Ttulo1"/>
       </w:pPr>
-      <w:bookmarkStart w:id="4" w:name="_Toc117445861"/>
+      <w:bookmarkStart w:id="3" w:name="_Toc117445861"/>
       <w:r>
         <w:lastRenderedPageBreak/>
         <w:t>Tabla de revisión</w:t>
       </w:r>
-      <w:bookmarkEnd w:id="4"/>
+      <w:bookmarkEnd w:id="3"/>
     </w:p>
     <w:tbl>
       <w:tblPr>
@@ -5065,8 +5063,10 @@
           </w:tcPr>
           <w:p>
             <w:r>
-              <w:t>Informe Gestión Grupo D01</w:t>
+              <w:t>Informe Gestión Grupo</w:t>
             </w:r>
+            <w:bookmarkStart w:id="4" w:name="_GoBack"/>
+            <w:bookmarkEnd w:id="4"/>
           </w:p>
         </w:tc>
       </w:tr>
@@ -7792,7 +7792,7 @@
 </file>
 
 <file path=customXml/itemProps2.xml><?xml version="1.0" encoding="utf-8"?>
-<ds:datastoreItem xmlns:ds="http://schemas.openxmlformats.org/officeDocument/2006/customXml" ds:itemID="{61473574-F7AB-4FAD-A20A-01E2460385E9}">
+<ds:datastoreItem xmlns:ds="http://schemas.openxmlformats.org/officeDocument/2006/customXml" ds:itemID="{0D7F4A8B-D560-458C-BA97-EC3DA75C75BF}">
   <ds:schemaRefs>
     <ds:schemaRef ds:uri="http://schemas.openxmlformats.org/officeDocument/2006/bibliography"/>
   </ds:schemaRefs>

</xml_diff>